<commit_message>
added 9/26 meeting doc
</commit_message>
<xml_diff>
--- a/meetings/GVSU-CIS641-TEAM-ACS-2023-09-26.docx
+++ b/meetings/GVSU-CIS641-TEAM-ACS-2023-09-26.docx
@@ -119,7 +119,10 @@
           <w:szCs w:val="24"/>
           <w14:ligatures w14:val="none"/>
         </w:rPr>
-        <w:t xml:space="preserve"> Team ACS</w:t>
+        <w:t xml:space="preserve"> </w:t>
+      </w:r>
+      <w:r>
+        <w:t>Team ACS</w:t>
       </w:r>
     </w:p>
     <w:p>
@@ -151,10 +154,23 @@
           <w:szCs w:val="24"/>
           <w14:ligatures w14:val="none"/>
         </w:rPr>
-        <w:t xml:space="preserve"> Navya </w:t>
+        <w:t xml:space="preserve"> </w:t>
+      </w:r>
+      <w:r>
+        <w:t xml:space="preserve">Navya </w:t>
       </w:r>
       <w:proofErr w:type="spellStart"/>
       <w:r>
+        <w:t>Koppada</w:t>
+      </w:r>
+      <w:proofErr w:type="spellEnd"/>
+      <w:r>
+        <w:t>, Vamsi Vura, Sai Divya Sree Areti, Shashank Kesari.</w:t>
+      </w:r>
+    </w:p>
+    <w:p>
+      <w:pPr>
+        <w:spacing w:after="240" w:line="240" w:lineRule="auto"/>
         <w:rPr>
           <w:rFonts w:ascii="Times New Roman" w:eastAsia="Times New Roman" w:hAnsi="Times New Roman" w:cs="Times New Roman"/>
           <w:kern w:val="0"/>
@@ -162,9 +178,7 @@
           <w:szCs w:val="24"/>
           <w14:ligatures w14:val="none"/>
         </w:rPr>
-        <w:t>Koppada</w:t>
-      </w:r>
-      <w:proofErr w:type="spellEnd"/>
+      </w:pPr>
       <w:r>
         <w:rPr>
           <w:rFonts w:ascii="Times New Roman" w:eastAsia="Times New Roman" w:hAnsi="Times New Roman" w:cs="Times New Roman"/>
@@ -173,7 +187,17 @@
           <w:szCs w:val="24"/>
           <w14:ligatures w14:val="none"/>
         </w:rPr>
-        <w:t>, Vamsi Vura, Sai Divya Sree Areti, Shashank Kesari.</w:t>
+        <w:t>Date:</w:t>
+      </w:r>
+      <w:r>
+        <w:rPr>
+          <w:rFonts w:ascii="Times New Roman" w:eastAsia="Times New Roman" w:hAnsi="Times New Roman" w:cs="Times New Roman"/>
+          <w:kern w:val="0"/>
+          <w:sz w:val="24"/>
+          <w:szCs w:val="24"/>
+          <w14:ligatures w14:val="none"/>
+        </w:rPr>
+        <w:t xml:space="preserve"> 9/26/23</w:t>
       </w:r>
     </w:p>
     <w:p>
@@ -195,7 +219,7 @@
           <w:szCs w:val="24"/>
           <w14:ligatures w14:val="none"/>
         </w:rPr>
-        <w:t>Date:</w:t>
+        <w:t>Time:</w:t>
       </w:r>
       <w:r>
         <w:rPr>
@@ -205,7 +229,7 @@
           <w:szCs w:val="24"/>
           <w14:ligatures w14:val="none"/>
         </w:rPr>
-        <w:t>9/26/23</w:t>
+        <w:t xml:space="preserve"> 10.00 am-10.30 am</w:t>
       </w:r>
     </w:p>
     <w:p>
@@ -227,9 +251,48 @@
           <w:szCs w:val="24"/>
           <w14:ligatures w14:val="none"/>
         </w:rPr>
-        <w:t>Time:</w:t>
-      </w:r>
-      <w:r>
+        <w:t>Discussion points:</w:t>
+      </w:r>
+    </w:p>
+    <w:p>
+      <w:pPr>
+        <w:pStyle w:val="ListParagraph"/>
+        <w:numPr>
+          <w:ilvl w:val="0"/>
+          <w:numId w:val="3"/>
+        </w:numPr>
+      </w:pPr>
+      <w:r>
+        <w:t>The agenda of the meeting is to write the project proposal.</w:t>
+      </w:r>
+    </w:p>
+    <w:p>
+      <w:pPr>
+        <w:pStyle w:val="ListParagraph"/>
+        <w:numPr>
+          <w:ilvl w:val="0"/>
+          <w:numId w:val="3"/>
+        </w:numPr>
+      </w:pPr>
+      <w:r>
+        <w:t>Discussed the technologies/approaches to be used for the project.</w:t>
+      </w:r>
+    </w:p>
+    <w:p>
+      <w:pPr>
+        <w:pStyle w:val="ListParagraph"/>
+        <w:numPr>
+          <w:ilvl w:val="0"/>
+          <w:numId w:val="3"/>
+        </w:numPr>
+      </w:pPr>
+      <w:r>
+        <w:t>Framed project proposal including each member’s views/points.</w:t>
+      </w:r>
+    </w:p>
+    <w:p>
+      <w:pPr>
+        <w:spacing w:after="240" w:line="240" w:lineRule="auto"/>
         <w:rPr>
           <w:rFonts w:ascii="Times New Roman" w:eastAsia="Times New Roman" w:hAnsi="Times New Roman" w:cs="Times New Roman"/>
           <w:kern w:val="0"/>
@@ -237,129 +300,69 @@
           <w:szCs w:val="24"/>
           <w14:ligatures w14:val="none"/>
         </w:rPr>
-        <w:t>9.00 am-10.00 am</w:t>
+      </w:pPr>
+      <w:r>
+        <w:rPr>
+          <w:rFonts w:ascii="Times New Roman" w:eastAsia="Times New Roman" w:hAnsi="Times New Roman" w:cs="Times New Roman"/>
+          <w:kern w:val="0"/>
+          <w:sz w:val="24"/>
+          <w:szCs w:val="24"/>
+          <w14:ligatures w14:val="none"/>
+        </w:rPr>
+        <w:t>Goals for next week (include responsibilities)</w:t>
       </w:r>
     </w:p>
     <w:p>
       <w:pPr>
-        <w:spacing w:after="240" w:line="240" w:lineRule="auto"/>
-        <w:rPr>
-          <w:rFonts w:ascii="Times New Roman" w:eastAsia="Times New Roman" w:hAnsi="Times New Roman" w:cs="Times New Roman"/>
+        <w:pStyle w:val="ListParagraph"/>
+        <w:numPr>
+          <w:ilvl w:val="0"/>
+          <w:numId w:val="6"/>
+        </w:numPr>
+      </w:pPr>
+      <w:r>
+        <w:t>Analyzing the requirements for the project collectively.</w:t>
+      </w:r>
+    </w:p>
+    <w:p>
+      <w:pPr>
+        <w:pStyle w:val="ListParagraph"/>
+        <w:ind w:left="1440"/>
+      </w:pPr>
+    </w:p>
+    <w:p>
+      <w:pPr>
+        <w:pStyle w:val="ListParagraph"/>
+        <w:spacing w:before="100" w:beforeAutospacing="1" w:after="100" w:afterAutospacing="1" w:line="240" w:lineRule="auto"/>
+        <w:ind w:left="1440"/>
+        <w:rPr>
+          <w:rFonts w:ascii="Segoe UI" w:eastAsia="Times New Roman" w:hAnsi="Segoe UI" w:cs="Segoe UI"/>
+          <w:color w:val="E6EDF3"/>
           <w:kern w:val="0"/>
           <w:sz w:val="24"/>
           <w:szCs w:val="24"/>
           <w14:ligatures w14:val="none"/>
         </w:rPr>
       </w:pPr>
-      <w:r>
-        <w:rPr>
-          <w:rFonts w:ascii="Times New Roman" w:eastAsia="Times New Roman" w:hAnsi="Times New Roman" w:cs="Times New Roman"/>
+    </w:p>
+    <w:p>
+      <w:pPr>
+        <w:spacing w:before="60" w:after="100" w:afterAutospacing="1" w:line="240" w:lineRule="auto"/>
+        <w:ind w:left="720"/>
+        <w:rPr>
+          <w:rFonts w:ascii="Segoe UI" w:eastAsia="Times New Roman" w:hAnsi="Segoe UI" w:cs="Segoe UI"/>
+          <w:color w:val="E6EDF3"/>
           <w:kern w:val="0"/>
           <w:sz w:val="24"/>
           <w:szCs w:val="24"/>
           <w14:ligatures w14:val="none"/>
         </w:rPr>
-        <w:t>Discussion points:</w:t>
-      </w:r>
+      </w:pPr>
     </w:p>
     <w:p>
       <w:pPr>
-        <w:numPr>
-          <w:ilvl w:val="0"/>
-          <w:numId w:val="1"/>
-        </w:numPr>
-        <w:spacing w:before="100" w:beforeAutospacing="1" w:after="100" w:afterAutospacing="1" w:line="240" w:lineRule="auto"/>
-        <w:rPr>
-          <w:rFonts w:ascii="Times New Roman" w:eastAsia="Times New Roman" w:hAnsi="Times New Roman" w:cs="Times New Roman"/>
-          <w:kern w:val="0"/>
-          <w:sz w:val="24"/>
-          <w:szCs w:val="24"/>
-          <w14:ligatures w14:val="none"/>
-        </w:rPr>
-      </w:pPr>
-    </w:p>
-    <w:p>
-      <w:pPr>
-        <w:numPr>
-          <w:ilvl w:val="0"/>
-          <w:numId w:val="1"/>
-        </w:numPr>
         <w:spacing w:before="60" w:after="100" w:afterAutospacing="1" w:line="240" w:lineRule="auto"/>
-        <w:rPr>
-          <w:rFonts w:ascii="Times New Roman" w:eastAsia="Times New Roman" w:hAnsi="Times New Roman" w:cs="Times New Roman"/>
-          <w:kern w:val="0"/>
-          <w:sz w:val="24"/>
-          <w:szCs w:val="24"/>
-          <w14:ligatures w14:val="none"/>
-        </w:rPr>
-      </w:pPr>
-    </w:p>
-    <w:p>
-      <w:pPr>
-        <w:numPr>
-          <w:ilvl w:val="0"/>
-          <w:numId w:val="1"/>
-        </w:numPr>
-        <w:spacing w:before="60" w:after="100" w:afterAutospacing="1" w:line="240" w:lineRule="auto"/>
-        <w:rPr>
-          <w:rFonts w:ascii="Times New Roman" w:eastAsia="Times New Roman" w:hAnsi="Times New Roman" w:cs="Times New Roman"/>
-          <w:kern w:val="0"/>
-          <w:sz w:val="24"/>
-          <w:szCs w:val="24"/>
-          <w14:ligatures w14:val="none"/>
-        </w:rPr>
-      </w:pPr>
-    </w:p>
-    <w:p>
-      <w:pPr>
-        <w:spacing w:after="240" w:line="240" w:lineRule="auto"/>
-        <w:rPr>
-          <w:rFonts w:ascii="Times New Roman" w:eastAsia="Times New Roman" w:hAnsi="Times New Roman" w:cs="Times New Roman"/>
-          <w:kern w:val="0"/>
-          <w:sz w:val="24"/>
-          <w:szCs w:val="24"/>
-          <w14:ligatures w14:val="none"/>
-        </w:rPr>
-      </w:pPr>
-      <w:r>
-        <w:rPr>
-          <w:rFonts w:ascii="Times New Roman" w:eastAsia="Times New Roman" w:hAnsi="Times New Roman" w:cs="Times New Roman"/>
-          <w:kern w:val="0"/>
-          <w:sz w:val="24"/>
-          <w:szCs w:val="24"/>
-          <w14:ligatures w14:val="none"/>
-        </w:rPr>
-        <w:t>Goals for next week (include responsibilities)</w:t>
-      </w:r>
-    </w:p>
-    <w:p>
-      <w:pPr>
-        <w:numPr>
-          <w:ilvl w:val="0"/>
-          <w:numId w:val="2"/>
-        </w:numPr>
-        <w:shd w:val="clear" w:color="auto" w:fill="0D1117"/>
-        <w:spacing w:before="100" w:beforeAutospacing="1" w:after="100" w:afterAutospacing="1" w:line="240" w:lineRule="auto"/>
-        <w:ind w:firstLine="0"/>
-        <w:rPr>
-          <w:rFonts w:ascii="Segoe UI" w:eastAsia="Times New Roman" w:hAnsi="Segoe UI" w:cs="Segoe UI"/>
-          <w:color w:val="E6EDF3"/>
-          <w:kern w:val="0"/>
-          <w:sz w:val="24"/>
-          <w:szCs w:val="24"/>
-          <w14:ligatures w14:val="none"/>
-        </w:rPr>
-      </w:pPr>
-    </w:p>
-    <w:p>
-      <w:pPr>
-        <w:numPr>
-          <w:ilvl w:val="0"/>
-          <w:numId w:val="2"/>
-        </w:numPr>
-        <w:shd w:val="clear" w:color="auto" w:fill="0D1117"/>
-        <w:spacing w:before="60" w:after="100" w:afterAutospacing="1" w:line="240" w:lineRule="auto"/>
-        <w:ind w:firstLine="0"/>
+        <w:ind w:left="720"/>
         <w:rPr>
           <w:rFonts w:ascii="Segoe UI" w:eastAsia="Times New Roman" w:hAnsi="Segoe UI" w:cs="Segoe UI"/>
           <w:color w:val="E6EDF3"/>
@@ -384,9 +387,9 @@
 <file path=word/numbering.xml><?xml version="1.0" encoding="utf-8"?>
 <w:numbering xmlns:wpc="http://schemas.microsoft.com/office/word/2010/wordprocessingCanvas" xmlns:cx="http://schemas.microsoft.com/office/drawing/2014/chartex" xmlns:cx1="http://schemas.microsoft.com/office/drawing/2015/9/8/chartex" xmlns:cx2="http://schemas.microsoft.com/office/drawing/2015/10/21/chartex" xmlns:cx3="http://schemas.microsoft.com/office/drawing/2016/5/9/chartex" xmlns:cx4="http://schemas.microsoft.com/office/drawing/2016/5/10/chartex" xmlns:cx5="http://schemas.microsoft.com/office/drawing/2016/5/11/chartex" xmlns:cx6="http://schemas.microsoft.com/office/drawing/2016/5/12/chartex" xmlns:cx7="http://schemas.microsoft.com/office/drawing/2016/5/13/chartex" xmlns:cx8="http://schemas.microsoft.com/office/drawing/2016/5/14/chartex" xmlns:mc="http://schemas.openxmlformats.org/markup-compatibility/2006" xmlns:aink="http://schemas.microsoft.com/office/drawing/2016/ink" xmlns:am3d="http://schemas.microsoft.com/office/drawing/2017/model3d" xmlns:o="urn:schemas-microsoft-com:office:office" xmlns:oel="http://schemas.microsoft.com/office/2019/extlst" xmlns:r="http://schemas.openxmlformats.org/officeDocument/2006/relationships" xmlns:m="http://schemas.openxmlformats.org/officeDocument/2006/math" xmlns:v="urn:schemas-microsoft-com:vml" xmlns:wp14="http://schemas.microsoft.com/office/word/2010/wordprocessingDrawing" xmlns:wp="http://schemas.openxmlformats.org/drawingml/2006/wordprocessingDrawing" xmlns:w10="urn:schemas-microsoft-com:office:word" xmlns:w="http://schemas.openxmlformats.org/wordprocessingml/2006/main" xmlns:w14="http://schemas.microsoft.com/office/word/2010/wordml" xmlns:w15="http://schemas.microsoft.com/office/word/2012/wordml" xmlns:w16cex="http://schemas.microsoft.com/office/word/2018/wordml/cex" xmlns:w16cid="http://schemas.microsoft.com/office/word/2016/wordml/cid" xmlns:w16="http://schemas.microsoft.com/office/word/2018/wordml" xmlns:w16sdtdh="http://schemas.microsoft.com/office/word/2020/wordml/sdtdatahash" xmlns:w16se="http://schemas.microsoft.com/office/word/2015/wordml/symex" xmlns:wpg="http://schemas.microsoft.com/office/word/2010/wordprocessingGroup" xmlns:wpi="http://schemas.microsoft.com/office/word/2010/wordprocessingInk" xmlns:wne="http://schemas.microsoft.com/office/word/2006/wordml" xmlns:wps="http://schemas.microsoft.com/office/word/2010/wordprocessingShape" mc:Ignorable="w14 w15 w16se w16cid w16 w16cex w16sdtdh wp14">
   <w:abstractNum w:abstractNumId="0" w15:restartNumberingAfterBreak="0">
-    <w:nsid w:val="07BA2944"/>
+    <w:nsid w:val="1AFA2D71"/>
     <w:multiLevelType w:val="multilevel"/>
-    <w:tmpl w:val="8098B380"/>
+    <w:tmpl w:val="FAB0F906"/>
     <w:lvl w:ilvl="0">
       <w:start w:val="1"/>
       <w:numFmt w:val="bullet"/>
@@ -533,9 +536,122 @@
     </w:lvl>
   </w:abstractNum>
   <w:abstractNum w:abstractNumId="1" w15:restartNumberingAfterBreak="0">
-    <w:nsid w:val="3F7830B6"/>
+    <w:nsid w:val="238144A3"/>
+    <w:multiLevelType w:val="hybridMultilevel"/>
+    <w:tmpl w:val="0CF2F768"/>
+    <w:lvl w:ilvl="0" w:tplc="04090001">
+      <w:start w:val="1"/>
+      <w:numFmt w:val="bullet"/>
+      <w:lvlText w:val=""/>
+      <w:lvlJc w:val="left"/>
+      <w:pPr>
+        <w:ind w:left="1440" w:hanging="360"/>
+      </w:pPr>
+      <w:rPr>
+        <w:rFonts w:ascii="Symbol" w:hAnsi="Symbol" w:hint="default"/>
+      </w:rPr>
+    </w:lvl>
+    <w:lvl w:ilvl="1" w:tplc="04090003" w:tentative="1">
+      <w:start w:val="1"/>
+      <w:numFmt w:val="bullet"/>
+      <w:lvlText w:val="o"/>
+      <w:lvlJc w:val="left"/>
+      <w:pPr>
+        <w:ind w:left="2160" w:hanging="360"/>
+      </w:pPr>
+      <w:rPr>
+        <w:rFonts w:ascii="Courier New" w:hAnsi="Courier New" w:cs="Courier New" w:hint="default"/>
+      </w:rPr>
+    </w:lvl>
+    <w:lvl w:ilvl="2" w:tplc="04090005" w:tentative="1">
+      <w:start w:val="1"/>
+      <w:numFmt w:val="bullet"/>
+      <w:lvlText w:val=""/>
+      <w:lvlJc w:val="left"/>
+      <w:pPr>
+        <w:ind w:left="2880" w:hanging="360"/>
+      </w:pPr>
+      <w:rPr>
+        <w:rFonts w:ascii="Wingdings" w:hAnsi="Wingdings" w:hint="default"/>
+      </w:rPr>
+    </w:lvl>
+    <w:lvl w:ilvl="3" w:tplc="04090001" w:tentative="1">
+      <w:start w:val="1"/>
+      <w:numFmt w:val="bullet"/>
+      <w:lvlText w:val=""/>
+      <w:lvlJc w:val="left"/>
+      <w:pPr>
+        <w:ind w:left="3600" w:hanging="360"/>
+      </w:pPr>
+      <w:rPr>
+        <w:rFonts w:ascii="Symbol" w:hAnsi="Symbol" w:hint="default"/>
+      </w:rPr>
+    </w:lvl>
+    <w:lvl w:ilvl="4" w:tplc="04090003" w:tentative="1">
+      <w:start w:val="1"/>
+      <w:numFmt w:val="bullet"/>
+      <w:lvlText w:val="o"/>
+      <w:lvlJc w:val="left"/>
+      <w:pPr>
+        <w:ind w:left="4320" w:hanging="360"/>
+      </w:pPr>
+      <w:rPr>
+        <w:rFonts w:ascii="Courier New" w:hAnsi="Courier New" w:cs="Courier New" w:hint="default"/>
+      </w:rPr>
+    </w:lvl>
+    <w:lvl w:ilvl="5" w:tplc="04090005" w:tentative="1">
+      <w:start w:val="1"/>
+      <w:numFmt w:val="bullet"/>
+      <w:lvlText w:val=""/>
+      <w:lvlJc w:val="left"/>
+      <w:pPr>
+        <w:ind w:left="5040" w:hanging="360"/>
+      </w:pPr>
+      <w:rPr>
+        <w:rFonts w:ascii="Wingdings" w:hAnsi="Wingdings" w:hint="default"/>
+      </w:rPr>
+    </w:lvl>
+    <w:lvl w:ilvl="6" w:tplc="04090001" w:tentative="1">
+      <w:start w:val="1"/>
+      <w:numFmt w:val="bullet"/>
+      <w:lvlText w:val=""/>
+      <w:lvlJc w:val="left"/>
+      <w:pPr>
+        <w:ind w:left="5760" w:hanging="360"/>
+      </w:pPr>
+      <w:rPr>
+        <w:rFonts w:ascii="Symbol" w:hAnsi="Symbol" w:hint="default"/>
+      </w:rPr>
+    </w:lvl>
+    <w:lvl w:ilvl="7" w:tplc="04090003" w:tentative="1">
+      <w:start w:val="1"/>
+      <w:numFmt w:val="bullet"/>
+      <w:lvlText w:val="o"/>
+      <w:lvlJc w:val="left"/>
+      <w:pPr>
+        <w:ind w:left="6480" w:hanging="360"/>
+      </w:pPr>
+      <w:rPr>
+        <w:rFonts w:ascii="Courier New" w:hAnsi="Courier New" w:cs="Courier New" w:hint="default"/>
+      </w:rPr>
+    </w:lvl>
+    <w:lvl w:ilvl="8" w:tplc="04090005" w:tentative="1">
+      <w:start w:val="1"/>
+      <w:numFmt w:val="bullet"/>
+      <w:lvlText w:val=""/>
+      <w:lvlJc w:val="left"/>
+      <w:pPr>
+        <w:ind w:left="7200" w:hanging="360"/>
+      </w:pPr>
+      <w:rPr>
+        <w:rFonts w:ascii="Wingdings" w:hAnsi="Wingdings" w:hint="default"/>
+      </w:rPr>
+    </w:lvl>
+  </w:abstractNum>
+  <w:abstractNum w:abstractNumId="2" w15:restartNumberingAfterBreak="0">
+    <w:nsid w:val="2A694770"/>
     <w:multiLevelType w:val="multilevel"/>
-    <w:tmpl w:val="C12C4FD2"/>
+    <w:tmpl w:val="B41AD284"/>
     <w:lvl w:ilvl="0">
       <w:start w:val="1"/>
       <w:numFmt w:val="bullet"/>
@@ -681,11 +797,434 @@
       </w:rPr>
     </w:lvl>
   </w:abstractNum>
-  <w:num w:numId="1" w16cid:durableId="1743720329">
+  <w:abstractNum w:abstractNumId="3" w15:restartNumberingAfterBreak="0">
+    <w:nsid w:val="311B2579"/>
+    <w:multiLevelType w:val="multilevel"/>
+    <w:tmpl w:val="A66C059C"/>
+    <w:lvl w:ilvl="0">
+      <w:start w:val="1"/>
+      <w:numFmt w:val="bullet"/>
+      <w:lvlText w:val=""/>
+      <w:lvlJc w:val="left"/>
+      <w:pPr>
+        <w:tabs>
+          <w:tab w:val="num" w:pos="720"/>
+        </w:tabs>
+        <w:ind w:left="720" w:hanging="360"/>
+      </w:pPr>
+      <w:rPr>
+        <w:rFonts w:ascii="Symbol" w:hAnsi="Symbol" w:hint="default"/>
+        <w:sz w:val="20"/>
+      </w:rPr>
+    </w:lvl>
+    <w:lvl w:ilvl="1" w:tentative="1">
+      <w:start w:val="1"/>
+      <w:numFmt w:val="bullet"/>
+      <w:lvlText w:val="o"/>
+      <w:lvlJc w:val="left"/>
+      <w:pPr>
+        <w:tabs>
+          <w:tab w:val="num" w:pos="1440"/>
+        </w:tabs>
+        <w:ind w:left="1440" w:hanging="360"/>
+      </w:pPr>
+      <w:rPr>
+        <w:rFonts w:ascii="Courier New" w:hAnsi="Courier New" w:hint="default"/>
+        <w:sz w:val="20"/>
+      </w:rPr>
+    </w:lvl>
+    <w:lvl w:ilvl="2" w:tentative="1">
+      <w:start w:val="1"/>
+      <w:numFmt w:val="bullet"/>
+      <w:lvlText w:val=""/>
+      <w:lvlJc w:val="left"/>
+      <w:pPr>
+        <w:tabs>
+          <w:tab w:val="num" w:pos="2160"/>
+        </w:tabs>
+        <w:ind w:left="2160" w:hanging="360"/>
+      </w:pPr>
+      <w:rPr>
+        <w:rFonts w:ascii="Wingdings" w:hAnsi="Wingdings" w:hint="default"/>
+        <w:sz w:val="20"/>
+      </w:rPr>
+    </w:lvl>
+    <w:lvl w:ilvl="3" w:tentative="1">
+      <w:start w:val="1"/>
+      <w:numFmt w:val="bullet"/>
+      <w:lvlText w:val=""/>
+      <w:lvlJc w:val="left"/>
+      <w:pPr>
+        <w:tabs>
+          <w:tab w:val="num" w:pos="2880"/>
+        </w:tabs>
+        <w:ind w:left="2880" w:hanging="360"/>
+      </w:pPr>
+      <w:rPr>
+        <w:rFonts w:ascii="Wingdings" w:hAnsi="Wingdings" w:hint="default"/>
+        <w:sz w:val="20"/>
+      </w:rPr>
+    </w:lvl>
+    <w:lvl w:ilvl="4" w:tentative="1">
+      <w:start w:val="1"/>
+      <w:numFmt w:val="bullet"/>
+      <w:lvlText w:val=""/>
+      <w:lvlJc w:val="left"/>
+      <w:pPr>
+        <w:tabs>
+          <w:tab w:val="num" w:pos="3600"/>
+        </w:tabs>
+        <w:ind w:left="3600" w:hanging="360"/>
+      </w:pPr>
+      <w:rPr>
+        <w:rFonts w:ascii="Wingdings" w:hAnsi="Wingdings" w:hint="default"/>
+        <w:sz w:val="20"/>
+      </w:rPr>
+    </w:lvl>
+    <w:lvl w:ilvl="5" w:tentative="1">
+      <w:start w:val="1"/>
+      <w:numFmt w:val="bullet"/>
+      <w:lvlText w:val=""/>
+      <w:lvlJc w:val="left"/>
+      <w:pPr>
+        <w:tabs>
+          <w:tab w:val="num" w:pos="4320"/>
+        </w:tabs>
+        <w:ind w:left="4320" w:hanging="360"/>
+      </w:pPr>
+      <w:rPr>
+        <w:rFonts w:ascii="Wingdings" w:hAnsi="Wingdings" w:hint="default"/>
+        <w:sz w:val="20"/>
+      </w:rPr>
+    </w:lvl>
+    <w:lvl w:ilvl="6" w:tentative="1">
+      <w:start w:val="1"/>
+      <w:numFmt w:val="bullet"/>
+      <w:lvlText w:val=""/>
+      <w:lvlJc w:val="left"/>
+      <w:pPr>
+        <w:tabs>
+          <w:tab w:val="num" w:pos="5040"/>
+        </w:tabs>
+        <w:ind w:left="5040" w:hanging="360"/>
+      </w:pPr>
+      <w:rPr>
+        <w:rFonts w:ascii="Wingdings" w:hAnsi="Wingdings" w:hint="default"/>
+        <w:sz w:val="20"/>
+      </w:rPr>
+    </w:lvl>
+    <w:lvl w:ilvl="7" w:tentative="1">
+      <w:start w:val="1"/>
+      <w:numFmt w:val="bullet"/>
+      <w:lvlText w:val=""/>
+      <w:lvlJc w:val="left"/>
+      <w:pPr>
+        <w:tabs>
+          <w:tab w:val="num" w:pos="5760"/>
+        </w:tabs>
+        <w:ind w:left="5760" w:hanging="360"/>
+      </w:pPr>
+      <w:rPr>
+        <w:rFonts w:ascii="Wingdings" w:hAnsi="Wingdings" w:hint="default"/>
+        <w:sz w:val="20"/>
+      </w:rPr>
+    </w:lvl>
+    <w:lvl w:ilvl="8" w:tentative="1">
+      <w:start w:val="1"/>
+      <w:numFmt w:val="bullet"/>
+      <w:lvlText w:val=""/>
+      <w:lvlJc w:val="left"/>
+      <w:pPr>
+        <w:tabs>
+          <w:tab w:val="num" w:pos="6480"/>
+        </w:tabs>
+        <w:ind w:left="6480" w:hanging="360"/>
+      </w:pPr>
+      <w:rPr>
+        <w:rFonts w:ascii="Wingdings" w:hAnsi="Wingdings" w:hint="default"/>
+        <w:sz w:val="20"/>
+      </w:rPr>
+    </w:lvl>
+  </w:abstractNum>
+  <w:abstractNum w:abstractNumId="4" w15:restartNumberingAfterBreak="0">
+    <w:nsid w:val="615B221E"/>
+    <w:multiLevelType w:val="hybridMultilevel"/>
+    <w:tmpl w:val="1414B904"/>
+    <w:lvl w:ilvl="0" w:tplc="04090001">
+      <w:start w:val="1"/>
+      <w:numFmt w:val="bullet"/>
+      <w:lvlText w:val=""/>
+      <w:lvlJc w:val="left"/>
+      <w:pPr>
+        <w:ind w:left="720" w:hanging="360"/>
+      </w:pPr>
+      <w:rPr>
+        <w:rFonts w:ascii="Symbol" w:hAnsi="Symbol" w:hint="default"/>
+      </w:rPr>
+    </w:lvl>
+    <w:lvl w:ilvl="1" w:tplc="04090003" w:tentative="1">
+      <w:start w:val="1"/>
+      <w:numFmt w:val="bullet"/>
+      <w:lvlText w:val="o"/>
+      <w:lvlJc w:val="left"/>
+      <w:pPr>
+        <w:ind w:left="1440" w:hanging="360"/>
+      </w:pPr>
+      <w:rPr>
+        <w:rFonts w:ascii="Courier New" w:hAnsi="Courier New" w:cs="Courier New" w:hint="default"/>
+      </w:rPr>
+    </w:lvl>
+    <w:lvl w:ilvl="2" w:tplc="04090005" w:tentative="1">
+      <w:start w:val="1"/>
+      <w:numFmt w:val="bullet"/>
+      <w:lvlText w:val=""/>
+      <w:lvlJc w:val="left"/>
+      <w:pPr>
+        <w:ind w:left="2160" w:hanging="360"/>
+      </w:pPr>
+      <w:rPr>
+        <w:rFonts w:ascii="Wingdings" w:hAnsi="Wingdings" w:hint="default"/>
+      </w:rPr>
+    </w:lvl>
+    <w:lvl w:ilvl="3" w:tplc="04090001" w:tentative="1">
+      <w:start w:val="1"/>
+      <w:numFmt w:val="bullet"/>
+      <w:lvlText w:val=""/>
+      <w:lvlJc w:val="left"/>
+      <w:pPr>
+        <w:ind w:left="2880" w:hanging="360"/>
+      </w:pPr>
+      <w:rPr>
+        <w:rFonts w:ascii="Symbol" w:hAnsi="Symbol" w:hint="default"/>
+      </w:rPr>
+    </w:lvl>
+    <w:lvl w:ilvl="4" w:tplc="04090003" w:tentative="1">
+      <w:start w:val="1"/>
+      <w:numFmt w:val="bullet"/>
+      <w:lvlText w:val="o"/>
+      <w:lvlJc w:val="left"/>
+      <w:pPr>
+        <w:ind w:left="3600" w:hanging="360"/>
+      </w:pPr>
+      <w:rPr>
+        <w:rFonts w:ascii="Courier New" w:hAnsi="Courier New" w:cs="Courier New" w:hint="default"/>
+      </w:rPr>
+    </w:lvl>
+    <w:lvl w:ilvl="5" w:tplc="04090005" w:tentative="1">
+      <w:start w:val="1"/>
+      <w:numFmt w:val="bullet"/>
+      <w:lvlText w:val=""/>
+      <w:lvlJc w:val="left"/>
+      <w:pPr>
+        <w:ind w:left="4320" w:hanging="360"/>
+      </w:pPr>
+      <w:rPr>
+        <w:rFonts w:ascii="Wingdings" w:hAnsi="Wingdings" w:hint="default"/>
+      </w:rPr>
+    </w:lvl>
+    <w:lvl w:ilvl="6" w:tplc="04090001" w:tentative="1">
+      <w:start w:val="1"/>
+      <w:numFmt w:val="bullet"/>
+      <w:lvlText w:val=""/>
+      <w:lvlJc w:val="left"/>
+      <w:pPr>
+        <w:ind w:left="5040" w:hanging="360"/>
+      </w:pPr>
+      <w:rPr>
+        <w:rFonts w:ascii="Symbol" w:hAnsi="Symbol" w:hint="default"/>
+      </w:rPr>
+    </w:lvl>
+    <w:lvl w:ilvl="7" w:tplc="04090003" w:tentative="1">
+      <w:start w:val="1"/>
+      <w:numFmt w:val="bullet"/>
+      <w:lvlText w:val="o"/>
+      <w:lvlJc w:val="left"/>
+      <w:pPr>
+        <w:ind w:left="5760" w:hanging="360"/>
+      </w:pPr>
+      <w:rPr>
+        <w:rFonts w:ascii="Courier New" w:hAnsi="Courier New" w:cs="Courier New" w:hint="default"/>
+      </w:rPr>
+    </w:lvl>
+    <w:lvl w:ilvl="8" w:tplc="04090005" w:tentative="1">
+      <w:start w:val="1"/>
+      <w:numFmt w:val="bullet"/>
+      <w:lvlText w:val=""/>
+      <w:lvlJc w:val="left"/>
+      <w:pPr>
+        <w:ind w:left="6480" w:hanging="360"/>
+      </w:pPr>
+      <w:rPr>
+        <w:rFonts w:ascii="Wingdings" w:hAnsi="Wingdings" w:hint="default"/>
+      </w:rPr>
+    </w:lvl>
+  </w:abstractNum>
+  <w:abstractNum w:abstractNumId="5" w15:restartNumberingAfterBreak="0">
+    <w:nsid w:val="7EEC6CBE"/>
+    <w:multiLevelType w:val="multilevel"/>
+    <w:tmpl w:val="EE98D440"/>
+    <w:lvl w:ilvl="0">
+      <w:start w:val="1"/>
+      <w:numFmt w:val="bullet"/>
+      <w:lvlText w:val=""/>
+      <w:lvlJc w:val="left"/>
+      <w:pPr>
+        <w:tabs>
+          <w:tab w:val="num" w:pos="720"/>
+        </w:tabs>
+        <w:ind w:left="720" w:hanging="360"/>
+      </w:pPr>
+      <w:rPr>
+        <w:rFonts w:ascii="Symbol" w:hAnsi="Symbol" w:hint="default"/>
+        <w:sz w:val="20"/>
+      </w:rPr>
+    </w:lvl>
+    <w:lvl w:ilvl="1" w:tentative="1">
+      <w:start w:val="1"/>
+      <w:numFmt w:val="bullet"/>
+      <w:lvlText w:val="o"/>
+      <w:lvlJc w:val="left"/>
+      <w:pPr>
+        <w:tabs>
+          <w:tab w:val="num" w:pos="1440"/>
+        </w:tabs>
+        <w:ind w:left="1440" w:hanging="360"/>
+      </w:pPr>
+      <w:rPr>
+        <w:rFonts w:ascii="Courier New" w:hAnsi="Courier New" w:hint="default"/>
+        <w:sz w:val="20"/>
+      </w:rPr>
+    </w:lvl>
+    <w:lvl w:ilvl="2" w:tentative="1">
+      <w:start w:val="1"/>
+      <w:numFmt w:val="bullet"/>
+      <w:lvlText w:val=""/>
+      <w:lvlJc w:val="left"/>
+      <w:pPr>
+        <w:tabs>
+          <w:tab w:val="num" w:pos="2160"/>
+        </w:tabs>
+        <w:ind w:left="2160" w:hanging="360"/>
+      </w:pPr>
+      <w:rPr>
+        <w:rFonts w:ascii="Wingdings" w:hAnsi="Wingdings" w:hint="default"/>
+        <w:sz w:val="20"/>
+      </w:rPr>
+    </w:lvl>
+    <w:lvl w:ilvl="3" w:tentative="1">
+      <w:start w:val="1"/>
+      <w:numFmt w:val="bullet"/>
+      <w:lvlText w:val=""/>
+      <w:lvlJc w:val="left"/>
+      <w:pPr>
+        <w:tabs>
+          <w:tab w:val="num" w:pos="2880"/>
+        </w:tabs>
+        <w:ind w:left="2880" w:hanging="360"/>
+      </w:pPr>
+      <w:rPr>
+        <w:rFonts w:ascii="Wingdings" w:hAnsi="Wingdings" w:hint="default"/>
+        <w:sz w:val="20"/>
+      </w:rPr>
+    </w:lvl>
+    <w:lvl w:ilvl="4" w:tentative="1">
+      <w:start w:val="1"/>
+      <w:numFmt w:val="bullet"/>
+      <w:lvlText w:val=""/>
+      <w:lvlJc w:val="left"/>
+      <w:pPr>
+        <w:tabs>
+          <w:tab w:val="num" w:pos="3600"/>
+        </w:tabs>
+        <w:ind w:left="3600" w:hanging="360"/>
+      </w:pPr>
+      <w:rPr>
+        <w:rFonts w:ascii="Wingdings" w:hAnsi="Wingdings" w:hint="default"/>
+        <w:sz w:val="20"/>
+      </w:rPr>
+    </w:lvl>
+    <w:lvl w:ilvl="5" w:tentative="1">
+      <w:start w:val="1"/>
+      <w:numFmt w:val="bullet"/>
+      <w:lvlText w:val=""/>
+      <w:lvlJc w:val="left"/>
+      <w:pPr>
+        <w:tabs>
+          <w:tab w:val="num" w:pos="4320"/>
+        </w:tabs>
+        <w:ind w:left="4320" w:hanging="360"/>
+      </w:pPr>
+      <w:rPr>
+        <w:rFonts w:ascii="Wingdings" w:hAnsi="Wingdings" w:hint="default"/>
+        <w:sz w:val="20"/>
+      </w:rPr>
+    </w:lvl>
+    <w:lvl w:ilvl="6" w:tentative="1">
+      <w:start w:val="1"/>
+      <w:numFmt w:val="bullet"/>
+      <w:lvlText w:val=""/>
+      <w:lvlJc w:val="left"/>
+      <w:pPr>
+        <w:tabs>
+          <w:tab w:val="num" w:pos="5040"/>
+        </w:tabs>
+        <w:ind w:left="5040" w:hanging="360"/>
+      </w:pPr>
+      <w:rPr>
+        <w:rFonts w:ascii="Wingdings" w:hAnsi="Wingdings" w:hint="default"/>
+        <w:sz w:val="20"/>
+      </w:rPr>
+    </w:lvl>
+    <w:lvl w:ilvl="7" w:tentative="1">
+      <w:start w:val="1"/>
+      <w:numFmt w:val="bullet"/>
+      <w:lvlText w:val=""/>
+      <w:lvlJc w:val="left"/>
+      <w:pPr>
+        <w:tabs>
+          <w:tab w:val="num" w:pos="5760"/>
+        </w:tabs>
+        <w:ind w:left="5760" w:hanging="360"/>
+      </w:pPr>
+      <w:rPr>
+        <w:rFonts w:ascii="Wingdings" w:hAnsi="Wingdings" w:hint="default"/>
+        <w:sz w:val="20"/>
+      </w:rPr>
+    </w:lvl>
+    <w:lvl w:ilvl="8" w:tentative="1">
+      <w:start w:val="1"/>
+      <w:numFmt w:val="bullet"/>
+      <w:lvlText w:val=""/>
+      <w:lvlJc w:val="left"/>
+      <w:pPr>
+        <w:tabs>
+          <w:tab w:val="num" w:pos="6480"/>
+        </w:tabs>
+        <w:ind w:left="6480" w:hanging="360"/>
+      </w:pPr>
+      <w:rPr>
+        <w:rFonts w:ascii="Wingdings" w:hAnsi="Wingdings" w:hint="default"/>
+        <w:sz w:val="20"/>
+      </w:rPr>
+    </w:lvl>
+  </w:abstractNum>
+  <w:num w:numId="1" w16cid:durableId="1893153442">
+    <w:abstractNumId w:val="2"/>
+  </w:num>
+  <w:num w:numId="2" w16cid:durableId="473986257">
+    <w:abstractNumId w:val="3"/>
+  </w:num>
+  <w:num w:numId="3" w16cid:durableId="1511483371">
+    <w:abstractNumId w:val="5"/>
+  </w:num>
+  <w:num w:numId="4" w16cid:durableId="1789472750">
     <w:abstractNumId w:val="0"/>
   </w:num>
-  <w:num w:numId="2" w16cid:durableId="604271891">
+  <w:num w:numId="5" w16cid:durableId="2105568610">
     <w:abstractNumId w:val="1"/>
+  </w:num>
+  <w:num w:numId="6" w16cid:durableId="1792245006">
+    <w:abstractNumId w:val="4"/>
   </w:num>
 </w:numbering>
 </file>
@@ -1097,7 +1636,7 @@
     <w:link w:val="Heading2Char"/>
     <w:uiPriority w:val="9"/>
     <w:qFormat/>
-    <w:rsid w:val="00C41BF1"/>
+    <w:rsid w:val="000272E0"/>
     <w:pPr>
       <w:spacing w:before="100" w:beforeAutospacing="1" w:after="100" w:afterAutospacing="1" w:line="240" w:lineRule="auto"/>
       <w:outlineLvl w:val="1"/>
@@ -1144,7 +1683,7 @@
     <w:basedOn w:val="DefaultParagraphFont"/>
     <w:link w:val="Heading2"/>
     <w:uiPriority w:val="9"/>
-    <w:rsid w:val="00C41BF1"/>
+    <w:rsid w:val="000272E0"/>
     <w:rPr>
       <w:rFonts w:ascii="Times New Roman" w:eastAsia="Times New Roman" w:hAnsi="Times New Roman" w:cs="Times New Roman"/>
       <w:b/>
@@ -1161,7 +1700,7 @@
     <w:uiPriority w:val="99"/>
     <w:semiHidden/>
     <w:unhideWhenUsed/>
-    <w:rsid w:val="00C41BF1"/>
+    <w:rsid w:val="000272E0"/>
     <w:rPr>
       <w:color w:val="0000FF"/>
       <w:u w:val="single"/>
@@ -1173,7 +1712,7 @@
     <w:uiPriority w:val="99"/>
     <w:semiHidden/>
     <w:unhideWhenUsed/>
-    <w:rsid w:val="00C41BF1"/>
+    <w:rsid w:val="000272E0"/>
     <w:pPr>
       <w:spacing w:before="100" w:beforeAutospacing="1" w:after="100" w:afterAutospacing="1" w:line="240" w:lineRule="auto"/>
     </w:pPr>
@@ -1184,6 +1723,17 @@
       <w:szCs w:val="24"/>
       <w14:ligatures w14:val="none"/>
     </w:rPr>
+  </w:style>
+  <w:style w:type="paragraph" w:styleId="ListParagraph">
+    <w:name w:val="List Paragraph"/>
+    <w:basedOn w:val="Normal"/>
+    <w:uiPriority w:val="34"/>
+    <w:qFormat/>
+    <w:rsid w:val="000272E0"/>
+    <w:pPr>
+      <w:ind w:left="720"/>
+      <w:contextualSpacing/>
+    </w:pPr>
   </w:style>
 </w:styles>
 </file>

</xml_diff>